<commit_message>
Foto do cabeça adicionado.
</commit_message>
<xml_diff>
--- a/documento.docx
+++ b/documento.docx
@@ -3,351 +3,66 @@
 <w:document xmlns:wpc="http://schemas.microsoft.com/office/word/2010/wordprocessingCanvas" xmlns:cx="http://schemas.microsoft.com/office/drawing/2014/chartex" xmlns:mc="http://schemas.openxmlformats.org/markup-compatibility/2006" xmlns:o="urn:schemas-microsoft-com:office:office" xmlns:r="http://schemas.openxmlformats.org/officeDocument/2006/relationships" xmlns:m="http://schemas.openxmlformats.org/officeDocument/2006/math" xmlns:v="urn:schemas-microsoft-com:vml" xmlns:wp14="http://schemas.microsoft.com/office/word/2010/wordprocessingDrawing" xmlns:wp="http://schemas.openxmlformats.org/drawingml/2006/wordprocessingDrawing" xmlns:w10="urn:schemas-microsoft-com:office:word" xmlns:w="http://schemas.openxmlformats.org/wordprocessingml/2006/main" xmlns:w14="http://schemas.microsoft.com/office/word/2010/wordml" xmlns:w15="http://schemas.microsoft.com/office/word/2012/wordml" xmlns:w16se="http://schemas.microsoft.com/office/word/2015/wordml/symex" xmlns:wpg="http://schemas.microsoft.com/office/word/2010/wordprocessingGroup" xmlns:wpi="http://schemas.microsoft.com/office/word/2010/wordprocessingInk" xmlns:wne="http://schemas.microsoft.com/office/word/2006/wordml" xmlns:wps="http://schemas.microsoft.com/office/word/2010/wordprocessingShape" mc:Ignorable="w14 w15 w16se wp14">
   <w:body>
     <w:p>
-      <w:r>
-        <w:t>O vídeo fornece uma maneira poderosa de ajudá-lo a provar seu argumento. Ao clicar em Vídeo Online, você pode colar o código de inserção do vídeo que deseja adicionar. Você também pode digitar uma palavra-chave para pesquisar online o vídeo mais adequado ao seu documento.</w:t>
-      </w:r>
-    </w:p>
-    <w:p>
-      <w:r>
-        <w:t>Para dar ao documento uma aparência profissional, o Word fornece designs de cabeçalho, rodapé, folha de rosto e caixa de texto que se complementam entre si. Por exemplo, você pode adicionar uma folha de rosto, um cabeçalho e uma barra lateral correspondentes. Clique em Inserir e escolha os elementos desejados nas diferentes galerias.</w:t>
-      </w:r>
-    </w:p>
-    <w:p>
-      <w:r>
-        <w:t xml:space="preserve">Temas e estilos também ajudam a manter seu documento coordenado. Quando você clica em Design e escolhe um novo tema, as imagens, gráficos e elementos gráficos </w:t>
-      </w:r>
-      <w:proofErr w:type="spellStart"/>
-      <w:r>
-        <w:t>SmartArt</w:t>
-      </w:r>
-      <w:proofErr w:type="spellEnd"/>
-      <w:r>
-        <w:t xml:space="preserve"> são alterados para corresponder ao novo tema. Quando você aplica estilos, os títulos são alterados para coincidir com o novo tema.</w:t>
-      </w:r>
-    </w:p>
-    <w:p>
-      <w:r>
-        <w:t>Economize tempo no Word com novos botões que são mostrados no local em que você precisa deles. Para alterar a maneira como uma imagem se ajusta ao seu documento, clique nela e um botão de opções de layout será exibido ao lado. Ao trabalhar em uma tabela, clique no local onde deseja adicionar uma linha ou uma coluna e clique no sinal de adição.</w:t>
-      </w:r>
-    </w:p>
-    <w:p>
-      <w:r>
-        <w:t>A leitura também é mais fácil no novo modo de exibição de Leitura. Você pode recolher partes do documento e colocar o foco no texto desejado. Se for preciso interromper a leitura antes de chegar ao fim dela, o Word lembrará em que ponto você parou - até mesmo em outro dispositivo.</w:t>
-      </w:r>
-    </w:p>
-    <w:p>
-      <w:r>
-        <w:t>O vídeo fornece uma maneira poderosa de ajudá-lo a provar seu argumento. Ao clicar em Vídeo Online, você pode colar o código de inserção do vídeo que deseja adicionar. Você também pode digitar uma palavra-chave para pesquisar online o vídeo mais adequado ao seu documento.</w:t>
-      </w:r>
-    </w:p>
-    <w:p>
-      <w:r>
-        <w:t>Para dar ao documento uma aparência profissional, o Word fornece designs de cabeçalho, rodapé, folha de rosto e caixa de texto que se complementam entre si. Por exemplo, você pode adicionar uma folha de rosto, um cabeçalho e uma barra lateral correspondentes. Clique em Inserir e escolha os elementos desejados nas diferentes galerias.</w:t>
-      </w:r>
-    </w:p>
-    <w:p>
-      <w:r>
-        <w:t xml:space="preserve">Temas e estilos também ajudam a manter seu documento coordenado. Quando você clica em Design e escolhe um novo tema, as imagens, gráficos e elementos gráficos </w:t>
-      </w:r>
-      <w:proofErr w:type="spellStart"/>
-      <w:r>
-        <w:t>SmartArt</w:t>
-      </w:r>
-      <w:proofErr w:type="spellEnd"/>
-      <w:r>
-        <w:t xml:space="preserve"> são alterados para corresponder ao novo tema. Quando você aplica estilos, os títulos são alterados para coincidir com o novo tema.</w:t>
-      </w:r>
-    </w:p>
-    <w:p>
-      <w:r>
-        <w:t>Economize tempo no Word com novos botões que são mostrados no local em que você precisa deles. Para alterar a maneira como uma imagem se ajusta ao seu documento, clique nela e um botão de opções de layout será exibido ao lado. Ao trabalhar em uma tabela, clique no local onde deseja adicionar uma linha ou uma coluna e clique no sinal de adição.</w:t>
-      </w:r>
-    </w:p>
-    <w:p>
-      <w:r>
-        <w:t>A leitura também é mais fácil no novo modo de exibição de Leitura. Você pode recolher partes do documento e colocar o foco no texto desejado. Se for preciso interromper a leitura antes de chegar ao fim dela, o Word lembrará em que ponto você parou - até mesmo em outro dispositivo.</w:t>
-      </w:r>
-    </w:p>
-    <w:p>
-      <w:r>
-        <w:t xml:space="preserve">O vídeo fornece uma maneira poderosa de ajudá-lo a provar seu argumento. Ao clicar em Vídeo Online, você pode colar o código de inserção do vídeo que deseja adicionar. Você </w:t>
-      </w:r>
-      <w:r>
-        <w:lastRenderedPageBreak/>
-        <w:t>também pode digitar uma palavra-chave para pesquisar online o vídeo mais adequado ao seu documento.</w:t>
-      </w:r>
-    </w:p>
-    <w:p>
-      <w:r>
-        <w:t>Para dar ao documento uma aparência profissional, o Word fornece designs de cabeçalho, rodapé, folha de rosto e caixa de texto que se complementam entre si. Por exemplo, você pode adicionar uma folha de rosto, um cabeçalho e uma barra lateral correspondentes. Clique em Inserir e escolha os elementos desejados nas diferentes galerias.</w:t>
-      </w:r>
-    </w:p>
-    <w:p>
-      <w:r>
-        <w:t xml:space="preserve">Temas e estilos também ajudam a manter seu documento coordenado. Quando você clica em Design e escolhe um novo tema, as imagens, gráficos e elementos gráficos </w:t>
-      </w:r>
-      <w:proofErr w:type="spellStart"/>
-      <w:r>
-        <w:t>SmartArt</w:t>
-      </w:r>
-      <w:proofErr w:type="spellEnd"/>
-      <w:r>
-        <w:t xml:space="preserve"> são alterados para corresponder ao novo tema. Quando você aplica estilos, os títulos são alterados para coincidir com o novo tema.</w:t>
-      </w:r>
-    </w:p>
-    <w:p>
-      <w:r>
-        <w:t>Economize tempo no Word com novos botões que são mostrados no local em que você precisa deles. Para alterar a maneira como uma imagem se ajusta ao seu documento, clique nela e um botão de opções de layout será exibido ao lado. Ao trabalhar em uma tabela, clique no local onde deseja adicionar uma linha ou uma coluna e clique no sinal de adição.</w:t>
-      </w:r>
-    </w:p>
-    <w:p>
-      <w:r>
-        <w:t>A leitura também é mais fácil no novo modo de exibição de Leitura. Você pode recolher partes do documento e colocar o foco no texto desejado. Se for preciso interromper a leitura antes de chegar ao fim dela, o Word lembrará em que ponto você parou - até mesmo em outro dispositivo.</w:t>
-      </w:r>
-    </w:p>
-    <w:p>
-      <w:r>
-        <w:t>O vídeo fornece uma maneira poderosa de ajudá-lo a provar seu argumento. Ao clicar em Vídeo Online, você pode colar o código de inserção do vídeo que deseja adicionar. Você também pode digitar uma palavra-chave para pesquisar online o vídeo mais adequado ao seu documento.</w:t>
-      </w:r>
-    </w:p>
-    <w:p>
-      <w:r>
-        <w:t>Para dar ao documento uma aparência profissional, o Word fornece designs de cabeçalho, rodapé, folha de rosto e caixa de texto que se complementam entre si. Por exemplo, você pode adicionar uma folha de rosto, um cabeçalho e uma barra lateral correspondentes. Clique em Inserir e escolha os elementos desejados nas diferentes galerias.</w:t>
-      </w:r>
-    </w:p>
-    <w:p>
-      <w:r>
-        <w:t xml:space="preserve">Temas e estilos também ajudam a manter seu documento coordenado. Quando você clica em Design e escolhe um novo tema, as imagens, gráficos e elementos gráficos </w:t>
-      </w:r>
-      <w:proofErr w:type="spellStart"/>
-      <w:r>
-        <w:t>SmartArt</w:t>
-      </w:r>
-      <w:proofErr w:type="spellEnd"/>
-      <w:r>
-        <w:t xml:space="preserve"> são alterados para corresponder ao novo tema. Quando você aplica estilos, os títulos são alterados para coincidir com o novo tema.</w:t>
-      </w:r>
-    </w:p>
-    <w:p>
-      <w:r>
-        <w:t>Economize tempo no Word com novos botões que são mostrados no local em que você precisa deles. Para alterar a maneira como uma imagem se ajusta ao seu documento, clique nela e um botão de opções de layout será exibido ao lado. Ao trabalhar em uma tabela, clique no local onde deseja adicionar uma linha ou uma coluna e clique no sinal de adição.</w:t>
-      </w:r>
-    </w:p>
-    <w:p>
-      <w:r>
-        <w:t>A leitura também é mais fácil no novo modo de exibição de Leitura. Você pode recolher partes do documento e colocar o foco no texto desejado. Se for preciso interromper a leitura antes de chegar ao fim dela, o Word lembrará em que ponto você parou - até mesmo em outro dispositivo.</w:t>
-      </w:r>
-    </w:p>
-    <w:p>
-      <w:r>
-        <w:t>O vídeo fornece uma maneira poderosa de ajudá-lo a provar seu argumento. Ao clicar em Vídeo Online, você pode colar o código de inserção do vídeo que deseja adicionar. Você também pode digitar uma palavra-chave para pesquisar online o vídeo mais adequado ao seu documento.</w:t>
-      </w:r>
-    </w:p>
-    <w:p>
-      <w:r>
-        <w:lastRenderedPageBreak/>
-        <w:t>Para dar ao documento uma aparência profissional, o Word fornece designs de cabeçalho, rodapé, folha de rosto e caixa de texto que se complementam entre si. Por exemplo, você pode adicionar uma folha de rosto, um cabeçalho e uma barra lateral correspondentes. Clique em Inserir e escolha os elementos desejados nas diferentes galerias.</w:t>
-      </w:r>
-    </w:p>
-    <w:p>
-      <w:r>
-        <w:t xml:space="preserve">Temas e estilos também ajudam a manter seu documento coordenado. Quando você clica em Design e escolhe um novo tema, as imagens, gráficos e elementos gráficos </w:t>
-      </w:r>
-      <w:proofErr w:type="spellStart"/>
-      <w:r>
-        <w:t>SmartArt</w:t>
-      </w:r>
-      <w:proofErr w:type="spellEnd"/>
-      <w:r>
-        <w:t xml:space="preserve"> são alterados para corresponder ao novo tema. Quando você aplica estilos, os títulos são alterados para coincidir com o novo tema.</w:t>
-      </w:r>
-    </w:p>
-    <w:p>
-      <w:r>
-        <w:t>Economize tempo no Word com novos botões que são mostrados no local em que você precisa deles. Para alterar a maneira como uma imagem se ajusta ao seu documento, clique nela e um botão de opções de layout será exibido ao lado. Ao trabalhar em uma tabela, clique no local onde deseja adicionar uma linha ou uma coluna e clique no sinal de adição.</w:t>
-      </w:r>
-    </w:p>
-    <w:p>
-      <w:r>
-        <w:t>A leitura também é mais fácil no novo modo de exibição de Leitura. Você pode recolher partes do documento e colocar o foco no texto desejado. Se for preciso interromper a leitura antes de chegar ao fim dela, o Word lembrará em que ponto você parou - até mesmo em outro dispositivo.</w:t>
-      </w:r>
-    </w:p>
-    <w:p>
-      <w:r>
-        <w:t>O vídeo fornece uma maneira poderosa de ajudá-lo a provar seu argumento. Ao clicar em Vídeo Online, você pode colar o código de inserção do vídeo que deseja adicionar. Você também pode digitar uma palavra-chave para pesquisar online o vídeo mais adequado ao seu documento.</w:t>
-      </w:r>
-    </w:p>
-    <w:p>
-      <w:r>
-        <w:t>Para dar ao documento uma aparência profissional, o Word fornece designs de cabeçalho, rodapé, folha de rosto e caixa de texto que se complementam entre si. Por exemplo, você pode adicionar uma folha de rosto, um cabeçalho e uma barra lateral correspondentes. Clique em Inserir e escolha os elementos desejados nas diferentes galerias.</w:t>
-      </w:r>
-    </w:p>
-    <w:p>
-      <w:r>
-        <w:t xml:space="preserve">Temas e estilos também ajudam a manter seu documento coordenado. Quando você clica em Design e escolhe um novo tema, as imagens, gráficos e elementos gráficos </w:t>
-      </w:r>
-      <w:proofErr w:type="spellStart"/>
-      <w:r>
-        <w:t>SmartArt</w:t>
-      </w:r>
-      <w:proofErr w:type="spellEnd"/>
-      <w:r>
-        <w:t xml:space="preserve"> são alterados para corresponder ao novo tema. Quando você aplica estilos, os títulos são alterados para coincidir com o novo tema.</w:t>
-      </w:r>
-    </w:p>
-    <w:p>
-      <w:r>
-        <w:t>Economize tempo no Word com novos botões que são mostrados no local em que você precisa deles. Para alterar a maneira como uma imagem se ajusta ao seu documento, clique nela e um botão de opções de layout será exibido ao lado. Ao trabalhar em uma tabela, clique no local onde deseja adicionar uma linha ou uma coluna e clique no sinal de adição.</w:t>
-      </w:r>
-    </w:p>
-    <w:p>
-      <w:r>
-        <w:t>A leitura também é mais fácil no novo modo de exibição de Leitura. Você pode recolher partes do documento e colocar o foco no texto desejado. Se for preciso interromper a leitura antes de chegar ao fim dela, o Word lembrará em que ponto você parou - até mesmo em outro dispositivo.</w:t>
-      </w:r>
-    </w:p>
-    <w:p>
-      <w:r>
-        <w:t>O vídeo fornece uma maneira poderosa de ajudá-lo a provar seu argumento. Ao clicar em Vídeo Online, você pode colar o código de inserção do vídeo que deseja adicionar. Você também pode digitar uma palavra-chave para pesquisar online o vídeo mais adequado ao seu documento.</w:t>
-      </w:r>
-    </w:p>
-    <w:p>
-      <w:r>
-        <w:t xml:space="preserve">Para dar ao documento uma aparência profissional, o Word fornece designs de cabeçalho, rodapé, folha de rosto e caixa de texto que se complementam entre si. Por exemplo, você </w:t>
-      </w:r>
-      <w:r>
-        <w:lastRenderedPageBreak/>
-        <w:t>pode adicionar uma folha de rosto, um cabeçalho e uma barra lateral correspondentes. Clique em Inserir e escolha os elementos desejados nas diferentes galerias.</w:t>
-      </w:r>
-    </w:p>
-    <w:p>
-      <w:r>
-        <w:t xml:space="preserve">Temas e estilos também ajudam a manter seu documento coordenado. Quando você clica em Design e escolhe um novo tema, as imagens, gráficos e elementos gráficos </w:t>
-      </w:r>
-      <w:proofErr w:type="spellStart"/>
-      <w:r>
-        <w:t>SmartArt</w:t>
-      </w:r>
-      <w:proofErr w:type="spellEnd"/>
-      <w:r>
-        <w:t xml:space="preserve"> são alterados para corresponder ao novo tema. Quando você aplica estilos, os títulos são alterados para coincidir com o novo tema.</w:t>
-      </w:r>
-    </w:p>
-    <w:p>
-      <w:r>
-        <w:t>Economize tempo no Word com novos botões que são mostrados no local em que você precisa deles. Para alterar a maneira como uma imagem se ajusta ao seu documento, clique nela e um botão de opções de layout será exibido ao lado. Ao trabalhar em uma tabela, clique no local onde deseja adicionar uma linha ou uma coluna e clique no sinal de adição.</w:t>
-      </w:r>
-    </w:p>
-    <w:p>
-      <w:r>
-        <w:t>A leitura também é mais fácil no novo modo de exibição de Leitura. Você pode recolher partes do documento e colocar o foco no texto desejado. Se for preciso interromper a leitura antes de chegar ao fim dela, o Word lembrará em que ponto você parou - até mesmo em outro dispositivo.</w:t>
-      </w:r>
-    </w:p>
-    <w:p>
-      <w:r>
-        <w:t>O vídeo fornece uma maneira poderosa de ajudá-lo a provar seu argumento. Ao clicar em Vídeo Online, você pode colar o código de inserção do vídeo que deseja adicionar. Você também pode digitar uma palavra-chave para pesquisar online o vídeo mais adequado ao seu documento.</w:t>
-      </w:r>
-    </w:p>
-    <w:p>
-      <w:r>
-        <w:t>Para dar ao documento uma aparência profissional, o Word fornece designs de cabeçalho, rodapé, folha de rosto e caixa de texto que se complementam entre si. Por exemplo, você pode adicionar uma folha de rosto, um cabeçalho e uma barra lateral correspondentes. Clique em Inserir e escolha os elementos desejados nas diferentes galerias.</w:t>
-      </w:r>
-    </w:p>
-    <w:p>
-      <w:r>
-        <w:t xml:space="preserve">Temas e estilos também ajudam a manter seu documento coordenado. Quando você clica em Design e escolhe um novo tema, as imagens, gráficos e elementos gráficos </w:t>
-      </w:r>
-      <w:proofErr w:type="spellStart"/>
-      <w:r>
-        <w:t>SmartArt</w:t>
-      </w:r>
-      <w:proofErr w:type="spellEnd"/>
-      <w:r>
-        <w:t xml:space="preserve"> são alterados para corresponder ao novo tema. Quando você aplica estilos, os títulos são alterados para coincidir com o novo tema.</w:t>
-      </w:r>
-    </w:p>
-    <w:p>
-      <w:r>
-        <w:t>Economize tempo no Word com novos botões que são mostrados no local em que você precisa deles. Para alterar a maneira como uma imagem se ajusta ao seu documento, clique nela e um botão de opções de layout será exibido ao lado. Ao trabalhar em uma tabela, clique no local onde deseja adicionar uma linha ou uma coluna e clique no sinal de adição.</w:t>
-      </w:r>
-    </w:p>
-    <w:p>
-      <w:r>
-        <w:t>A leitura também é mais fácil no novo modo de exibição de Leitura. Você pode recolher partes do documento e colocar o foco no texto desejado. Se for preciso interromper a leitura antes de chegar ao fim dela, o Word lembrará em que ponto você parou - até mesmo em outro dispositivo.</w:t>
-      </w:r>
-    </w:p>
-    <w:p>
-      <w:r>
-        <w:t>O vídeo fornece uma maneira poderosa de ajudá-lo a provar seu argumento. Ao clicar em Vídeo Online, você pode colar o código de inserção do vídeo que deseja adicionar. Você também pode digitar uma palavra-chave para pesquisar online o vídeo mais adequado ao seu documento.</w:t>
-      </w:r>
-    </w:p>
-    <w:p>
-      <w:r>
-        <w:t>Para dar ao documento uma aparência profissional, o Word fornece designs de cabeçalho, rodapé, folha de rosto e caixa de texto que se complementam entre si. Por exemplo, você pode adicionar uma folha de rosto, um cabeçalho e uma barra lateral correspondentes. Clique em Inserir e escolha os elementos desejados nas diferentes galerias.</w:t>
-      </w:r>
-    </w:p>
-    <w:p>
-      <w:r>
-        <w:lastRenderedPageBreak/>
-        <w:t xml:space="preserve">Temas e estilos também ajudam a manter seu documento coordenado. Quando você clica em Design e escolhe um novo tema, as imagens, gráficos e elementos gráficos </w:t>
-      </w:r>
-      <w:proofErr w:type="spellStart"/>
-      <w:r>
-        <w:t>SmartArt</w:t>
-      </w:r>
-      <w:proofErr w:type="spellEnd"/>
-      <w:r>
-        <w:t xml:space="preserve"> são alterados para corresponder ao novo tema. Quando você aplica estilos, os títulos são alterados para coincidir com o novo tema.</w:t>
-      </w:r>
-    </w:p>
-    <w:p>
-      <w:r>
-        <w:t>Economize tempo no Word com novos botões que são mostrados no local em que você precisa deles. Para alterar a maneira como uma imagem se ajusta ao seu documento, clique nela e um botão de opções de layout será exibido ao lado. Ao trabalhar em uma tabela, clique no local onde deseja adicionar uma linha ou uma coluna e clique no sinal de adição.</w:t>
-      </w:r>
-    </w:p>
-    <w:p>
-      <w:r>
-        <w:t>A leitura também é mais fácil no novo modo de exibição de Leitura. Você pode recolher partes do documento e colocar o foco no texto desejado. Se for preciso interromper a leitura antes de chegar ao fim dela, o Word lembrará em que ponto você parou - até mesmo em outro dispositivo.</w:t>
-      </w:r>
-    </w:p>
-    <w:p>
-      <w:r>
-        <w:t>O vídeo fornece uma maneira poderosa de ajudá-lo a provar seu argumento. Ao clicar em Vídeo Online, você pode colar o código de inserção do vídeo que deseja adicionar. Você também pode digitar uma palavra-chave para pesquisar online o vídeo mais adequado ao seu documento.</w:t>
-      </w:r>
-    </w:p>
-    <w:p>
-      <w:r>
-        <w:t>Para dar ao documento uma aparência profissional, o Word fornece designs de cabeçalho, rodapé, folha de rosto e caixa de texto que se complementam entre si. Por exemplo, você pode adicionar uma folha de rosto, um cabeçalho e uma barra lateral correspondentes. Clique em Inserir e escolha os elementos desejados nas diferentes galerias.</w:t>
-      </w:r>
-    </w:p>
-    <w:p>
-      <w:r>
-        <w:t xml:space="preserve">Temas e estilos também ajudam a manter seu documento coordenado. Quando você clica em Design e escolhe um novo tema, as imagens, gráficos e elementos gráficos </w:t>
-      </w:r>
-      <w:proofErr w:type="spellStart"/>
-      <w:r>
-        <w:t>SmartArt</w:t>
-      </w:r>
-      <w:proofErr w:type="spellEnd"/>
-      <w:r>
-        <w:t xml:space="preserve"> são alterados para corresponder ao novo tema. Quando você aplica estilos, os títulos são alterados para coincidir com o novo tema.</w:t>
-      </w:r>
-    </w:p>
-    <w:p>
-      <w:r>
-        <w:t>Economize tempo no Word com novos botões que são mostrados no local em que você precisa deles. Para alterar a maneira como uma imagem se ajusta ao seu documento, clique nela e um botão de opções de layout será exibido ao lado. Ao trabalhar em uma tabela, clique no local onde deseja adicionar uma linha ou uma coluna e clique no sinal de adição.</w:t>
-      </w:r>
-    </w:p>
-    <w:p>
-      <w:r>
-        <w:t>A leitura também é mais fácil no novo modo de exibição de Leitura. Você pode recolher partes do documento e colocar o foco no texto desejado. Se for preciso interromper a leitura antes de chegar ao fim dela, o Word lembrará em que ponto você parou - até mesmo em outro dispositivo.</w:t>
-      </w:r>
-    </w:p>
-    <w:p>
       <w:pPr>
+        <w:jc w:val="center"/>
         <w:rPr>
           <w:u w:val="single"/>
         </w:rPr>
       </w:pPr>
+      <w:r>
+        <w:rPr>
+          <w:noProof/>
+          <w:lang w:eastAsia="pt-BR"/>
+        </w:rPr>
+        <w:drawing>
+          <wp:inline distT="0" distB="0" distL="0" distR="0">
+            <wp:extent cx="1905000" cy="1905000"/>
+            <wp:effectExtent l="0" t="0" r="0" b="0"/>
+            <wp:docPr id="1" name="Imagem 1" descr="Resultado de imagem para andre giraldi"/>
+            <wp:cNvGraphicFramePr>
+              <a:graphicFrameLocks xmlns:a="http://schemas.openxmlformats.org/drawingml/2006/main" noChangeAspect="1"/>
+            </wp:cNvGraphicFramePr>
+            <a:graphic xmlns:a="http://schemas.openxmlformats.org/drawingml/2006/main">
+              <a:graphicData uri="http://schemas.openxmlformats.org/drawingml/2006/picture">
+                <pic:pic xmlns:pic="http://schemas.openxmlformats.org/drawingml/2006/picture">
+                  <pic:nvPicPr>
+                    <pic:cNvPr id="0" name="Picture 1" descr="Resultado de imagem para andre giraldi"/>
+                    <pic:cNvPicPr>
+                      <a:picLocks noChangeAspect="1" noChangeArrowheads="1"/>
+                    </pic:cNvPicPr>
+                  </pic:nvPicPr>
+                  <pic:blipFill>
+                    <a:blip r:embed="rId4">
+                      <a:extLst>
+                        <a:ext uri="{28A0092B-C50C-407E-A947-70E740481C1C}">
+                          <a14:useLocalDpi xmlns:a14="http://schemas.microsoft.com/office/drawing/2010/main" val="0"/>
+                        </a:ext>
+                      </a:extLst>
+                    </a:blip>
+                    <a:srcRect/>
+                    <a:stretch>
+                      <a:fillRect/>
+                    </a:stretch>
+                  </pic:blipFill>
+                  <pic:spPr bwMode="auto">
+                    <a:xfrm>
+                      <a:off x="0" y="0"/>
+                      <a:ext cx="1905000" cy="1905000"/>
+                    </a:xfrm>
+                    <a:prstGeom prst="rect">
+                      <a:avLst/>
+                    </a:prstGeom>
+                    <a:noFill/>
+                    <a:ln>
+                      <a:noFill/>
+                    </a:ln>
+                  </pic:spPr>
+                </pic:pic>
+              </a:graphicData>
+            </a:graphic>
+          </wp:inline>
+        </w:drawing>
+      </w:r>
       <w:bookmarkStart w:id="0" w:name="_GoBack"/>
       <w:bookmarkEnd w:id="0"/>
     </w:p>
@@ -782,6 +497,17 @@
     <w:semiHidden/>
     <w:unhideWhenUsed/>
   </w:style>
+  <w:style w:type="character" w:styleId="Hyperlink">
+    <w:name w:val="Hyperlink"/>
+    <w:basedOn w:val="Fontepargpadro"/>
+    <w:uiPriority w:val="99"/>
+    <w:unhideWhenUsed/>
+    <w:rsid w:val="005B24EA"/>
+    <w:rPr>
+      <w:color w:val="0563C1" w:themeColor="hyperlink"/>
+      <w:u w:val="single"/>
+    </w:rPr>
+  </w:style>
 </w:styles>
 </file>
 

</xml_diff>